<commit_message>
Improve quality of Rules PDF files
</commit_message>
<xml_diff>
--- a/Docs/MBPrint.docx
+++ b/Docs/MBPrint.docx
@@ -7,9 +7,7 @@
         <w:pStyle w:val="Title"/>
       </w:pPr>
       <w:bookmarkStart w:id="0" w:name="_30j0zll" w:colFirst="0" w:colLast="0"/>
-      <w:bookmarkStart w:id="1" w:name="_GoBack"/>
       <w:bookmarkEnd w:id="0"/>
-      <w:bookmarkEnd w:id="1"/>
       <w:r>
         <w:t xml:space="preserve">Printing </w:t>
       </w:r>
@@ -135,12 +133,12 @@
       <w:pPr>
         <w:pStyle w:val="Heading1"/>
       </w:pPr>
-      <w:bookmarkStart w:id="2" w:name="_Using_the_PDF"/>
-      <w:bookmarkStart w:id="3" w:name="_Placing_a_MBPrint"/>
-      <w:bookmarkStart w:id="4" w:name="_1fob9te" w:colFirst="0" w:colLast="0"/>
+      <w:bookmarkStart w:id="1" w:name="_Using_the_PDF"/>
+      <w:bookmarkStart w:id="2" w:name="_Placing_a_MBPrint"/>
+      <w:bookmarkStart w:id="3" w:name="_1fob9te" w:colFirst="0" w:colLast="0"/>
+      <w:bookmarkEnd w:id="1"/>
       <w:bookmarkEnd w:id="2"/>
       <w:bookmarkEnd w:id="3"/>
-      <w:bookmarkEnd w:id="4"/>
       <w:r>
         <w:t>Customiz</w:t>
       </w:r>
@@ -270,8 +268,8 @@
           <w:u w:val="none"/>
         </w:rPr>
       </w:pPr>
-      <w:bookmarkStart w:id="5" w:name="_Modify_the_MBPrint"/>
-      <w:bookmarkEnd w:id="5"/>
+      <w:bookmarkStart w:id="4" w:name="_Modify_the_MBPrint"/>
+      <w:bookmarkEnd w:id="4"/>
       <w:r>
         <w:rPr>
           <w:rStyle w:val="Hyperlink"/>
@@ -728,7 +726,51 @@
         <w:rPr>
           <w:b/>
         </w:rPr>
-        <w:t>format and are 3.75 in x 2.75</w:t>
+        <w:t>format</w:t>
+      </w:r>
+      <w:r>
+        <w:rPr>
+          <w:b/>
+        </w:rPr>
+        <w:t xml:space="preserve">, use </w:t>
+      </w:r>
+      <w:r>
+        <w:rPr>
+          <w:b/>
+        </w:rPr>
+        <w:t>U.S. Web Coated (SWOP) v2</w:t>
+      </w:r>
+      <w:r>
+        <w:rPr>
+          <w:b/>
+        </w:rPr>
+        <w:t xml:space="preserve"> profile</w:t>
+      </w:r>
+      <w:r>
+        <w:rPr>
+          <w:b/>
+        </w:rPr>
+        <w:t>,</w:t>
+      </w:r>
+      <w:bookmarkStart w:id="5" w:name="_GoBack"/>
+      <w:bookmarkEnd w:id="5"/>
+      <w:r>
+        <w:rPr>
+          <w:b/>
+        </w:rPr>
+        <w:t xml:space="preserve"> and </w:t>
+      </w:r>
+      <w:r>
+        <w:rPr>
+          <w:b/>
+        </w:rPr>
+        <w:t>have</w:t>
+      </w:r>
+      <w:r>
+        <w:rPr>
+          <w:b/>
+        </w:rPr>
+        <w:t xml:space="preserve"> 3.75 in x 2.75</w:t>
       </w:r>
       <w:r>
         <w:rPr>
@@ -1405,14 +1447,7 @@
           <w:rFonts w:eastAsia="Times New Roman"/>
           <w:color w:val="auto"/>
         </w:rPr>
-        <w:t xml:space="preserve">- </w:t>
-      </w:r>
-      <w:r>
-        <w:rPr>
-          <w:rFonts w:eastAsia="Times New Roman"/>
-          <w:color w:val="auto"/>
-        </w:rPr>
-        <w:t>A customized pack</w:t>
+        <w:t>- A customized pack</w:t>
       </w:r>
     </w:p>
     <w:p>
@@ -1655,14 +1690,7 @@
           <w:rFonts w:eastAsia="Times New Roman"/>
           <w:color w:val="auto"/>
         </w:rPr>
-        <w:t>the</w:t>
-      </w:r>
-      <w:r>
-        <w:rPr>
-          <w:rFonts w:eastAsia="Times New Roman"/>
-          <w:color w:val="auto"/>
-        </w:rPr>
-        <w:t xml:space="preserve"> PDF at: </w:t>
+        <w:t>the PDF at: </w:t>
       </w:r>
       <w:r>
         <w:rPr>

</xml_diff>